<commit_message>
Set Up XP event dispatcher (need code for addng XP still)
</commit_message>
<xml_diff>
--- a/Forum Posts.docx
+++ b/Forum Posts.docx
@@ -63,48 +63,88 @@
       <w:r>
         <w:t xml:space="preserve">Note: </w:t>
       </w:r>
-      <w:proofErr w:type="spellStart"/>
-      <w:r>
-        <w:t>spawnBoundsSize</w:t>
-      </w:r>
-      <w:proofErr w:type="spellEnd"/>
+      <w:r>
+        <w:t xml:space="preserve">spawnBoundsSize </w:t>
+      </w:r>
+      <w:r>
+        <w:t xml:space="preserve">= </w:t>
+      </w:r>
+      <w:r>
+        <w:t>How far the spawn</w:t>
+      </w:r>
+      <w:r>
+        <w:t xml:space="preserve"> is</w:t>
+      </w:r>
+      <w:r>
+        <w:t xml:space="preserve"> from the camera border</w:t>
+      </w:r>
+    </w:p>
+    <w:p/>
+    <w:p>
+      <w:r>
+        <w:t>Result:</w:t>
+      </w:r>
+    </w:p>
+    <w:p>
+      <w:r>
+        <w:t>Note: The rectangle gizmos represent the four spawn zone rectangles.</w:t>
+      </w:r>
+    </w:p>
+    <w:p/>
+    <w:p>
+      <w:r>
+        <w:t>The next objective was to prevent enemies from spawning on top of each other. I started by entering a while loop which continues to loop while the spawn location is not suitable. In the loop, an overlap circle (position = spawned enemy position, size = spawned enemy sprite width / 2) is used to check if it is overlapping with any other enemies. If it is, then the enemy is moved to the right</w:t>
+      </w:r>
+      <w:r>
+        <w:t xml:space="preserve"> and the loop continues</w:t>
+      </w:r>
+      <w:r>
+        <w:t>. If it isn’t, the loop is broken.</w:t>
+      </w:r>
+    </w:p>
+    <w:p>
+      <w:r>
+        <w:t>Result:</w:t>
+      </w:r>
+    </w:p>
+    <w:p/>
+    <w:p>
+      <w:r>
+        <w:t>Next</w:t>
+      </w:r>
+      <w:r>
+        <w:t>,</w:t>
+      </w:r>
       <w:r>
         <w:t xml:space="preserve"> </w:t>
       </w:r>
       <w:r>
-        <w:t xml:space="preserve">= </w:t>
-      </w:r>
-      <w:r>
-        <w:t>How far the spawn</w:t>
-      </w:r>
-      <w:r>
-        <w:t xml:space="preserve"> is</w:t>
-      </w:r>
-      <w:r>
-        <w:t xml:space="preserve"> from the camera border</w:t>
+        <w:t>I set the enemy to spawn and random positions inside the spawn zone’s perimeter.</w:t>
+      </w:r>
+    </w:p>
+    <w:p>
+      <w:r>
+        <w:t>Result:</w:t>
       </w:r>
     </w:p>
     <w:p/>
     <w:p>
       <w:r>
+        <w:t>I then made the enemies spawn in random zones.</w:t>
+      </w:r>
+      <w:r>
+        <w:t xml:space="preserve"> This was achieved by generating a random number (0 &lt;= x &lt;= 3) followed by a switch statement which changes which spawn zone to use based on the generated number.</w:t>
+      </w:r>
+    </w:p>
+    <w:p>
+      <w:r>
         <w:t>Result:</w:t>
       </w:r>
     </w:p>
-    <w:p>
-      <w:r>
-        <w:t>Note: The rectangle gizmos represent the four spawn zone rectangles.</w:t>
-      </w:r>
-    </w:p>
     <w:p/>
     <w:p>
       <w:r>
-        <w:t>The next objective was to prevent enemies from spawning on top of each other. I started by entering a while loop which continues to loop while the spawn location is not suitable. In the loop, an overlap circle (position = spawned enemy position, size = spawned enemy sprite width / 2) is used to check if it is overlapping with any other enemies. If it is, then the enemy is moved to the right</w:t>
-      </w:r>
-      <w:r>
-        <w:t xml:space="preserve"> and the loop continues</w:t>
-      </w:r>
-      <w:r>
-        <w:t>. If it isn’t, the loop is broken.</w:t>
+        <w:t>Lastly, I changed the adjusted spawn position to change based on which zone the enemy is in (as currently, overlapping enemies always move to the right.</w:t>
       </w:r>
     </w:p>
     <w:p>
@@ -114,52 +154,50 @@
     </w:p>
     <w:p/>
     <w:p>
-      <w:r>
-        <w:t>Next</w:t>
-      </w:r>
-      <w:r>
-        <w:t>,</w:t>
-      </w:r>
-      <w:r>
-        <w:t xml:space="preserve"> </w:t>
-      </w:r>
-      <w:r>
-        <w:t>I set the enemy to spawn and random positions inside the spawn zone’s perimeter.</w:t>
-      </w:r>
-    </w:p>
-    <w:p>
-      <w:r>
-        <w:t>Result:</w:t>
+      <w:pPr>
+        <w:pStyle w:val="Heading1"/>
+      </w:pPr>
+      <w:r>
+        <w:lastRenderedPageBreak/>
+        <w:t>Player Attacking and XP</w:t>
+      </w:r>
+    </w:p>
+    <w:p>
+      <w:r>
+        <w:rPr>
+          <w:b/>
+          <w:bCs/>
+        </w:rPr>
+        <w:t>Task:</w:t>
+      </w:r>
+      <w:r>
+        <w:t xml:space="preserve"> Make the player automatically attack every couple </w:t>
+      </w:r>
+      <w:r>
+        <w:t>of seconds</w:t>
+      </w:r>
+      <w:r>
+        <w:t xml:space="preserve"> and award the player XP when they defeat enemies.</w:t>
       </w:r>
     </w:p>
     <w:p/>
     <w:p>
       <w:r>
-        <w:t>I then made the enemies spawn in random zones.</w:t>
-      </w:r>
-      <w:r>
-        <w:t xml:space="preserve"> This was achieved by generating a random number (0 &lt;= x &lt;= 3) followed by a switch statement which changes which spawn zone to use based on the generated number.</w:t>
-      </w:r>
-    </w:p>
-    <w:p>
-      <w:r>
-        <w:t>Result:</w:t>
-      </w:r>
-    </w:p>
-    <w:p/>
-    <w:p>
-      <w:r>
-        <w:t>Lastly, I changed the adjusted spawn position to change based on which zone the enemy is in (as currently, overlapping enemies always move to the right.</w:t>
-      </w:r>
-    </w:p>
-    <w:p>
-      <w:r>
-        <w:t>Result:</w:t>
+        <w:t>I removed the input event for attack and added a “InvokeRepeating” function which begins in the start function and calls the attack function every second.</w:t>
       </w:r>
     </w:p>
     <w:p/>
     <w:p/>
-    <w:p/>
+    <w:p>
+      <w:r>
+        <w:t>// Add event dispatchers to enemy for XP</w:t>
+      </w:r>
+    </w:p>
+    <w:p>
+      <w:r>
+        <w:t xml:space="preserve">Next, </w:t>
+      </w:r>
+    </w:p>
     <w:sectPr>
       <w:pgSz w:w="11906" w:h="16838"/>
       <w:pgMar w:top="1440" w:right="1440" w:bottom="1440" w:left="1440" w:header="708" w:footer="708" w:gutter="0"/>

</xml_diff>